<commit_message>
arraylist change for java 6
</commit_message>
<xml_diff>
--- a/requirements.docx
+++ b/requirements.docx
@@ -3,91 +3,282 @@
 <w:document xmlns:wpc="http://schemas.microsoft.com/office/word/2010/wordprocessingCanvas" xmlns:mo="http://schemas.microsoft.com/office/mac/office/2008/main" xmlns:mc="http://schemas.openxmlformats.org/markup-compatibility/2006" xmlns:mv="urn:schemas-microsoft-com:mac:vml" xmlns:o="urn:schemas-microsoft-com:office:office" xmlns:r="http://schemas.openxmlformats.org/officeDocument/2006/relationships" xmlns:m="http://schemas.openxmlformats.org/officeDocument/2006/math" xmlns:v="urn:schemas-microsoft-com:vml" xmlns:wp14="http://schemas.microsoft.com/office/word/2010/wordprocessingDrawing" xmlns:wp="http://schemas.openxmlformats.org/drawingml/2006/wordprocessingDrawing" xmlns:w10="urn:schemas-microsoft-com:office:word" xmlns:w="http://schemas.openxmlformats.org/wordprocessingml/2006/main" xmlns:w14="http://schemas.microsoft.com/office/word/2010/wordml" xmlns:wpg="http://schemas.microsoft.com/office/word/2010/wordprocessingGroup" xmlns:wpi="http://schemas.microsoft.com/office/word/2010/wordprocessingInk" xmlns:wne="http://schemas.microsoft.com/office/word/2006/wordml" xmlns:wps="http://schemas.microsoft.com/office/word/2010/wordprocessingShape" mc:Ignorable="w14 wp14">
   <w:body>
     <w:p>
-      <w:r>
+      <w:pPr>
+        <w:rPr>
+          <w:rFonts w:asciiTheme="majorHAnsi" w:hAnsiTheme="majorHAnsi"/>
+          <w:sz w:val="32"/>
+          <w:szCs w:val="32"/>
+        </w:rPr>
+      </w:pPr>
+      <w:r>
+        <w:rPr>
+          <w:rFonts w:asciiTheme="majorHAnsi" w:hAnsiTheme="majorHAnsi"/>
+          <w:sz w:val="32"/>
+          <w:szCs w:val="32"/>
+        </w:rPr>
         <w:t>1.</w:t>
       </w:r>
       <w:r>
+        <w:rPr>
+          <w:rFonts w:asciiTheme="majorHAnsi" w:hAnsiTheme="majorHAnsi"/>
+          <w:sz w:val="32"/>
+          <w:szCs w:val="32"/>
+        </w:rPr>
         <w:t xml:space="preserve"> Given I am a user I should be able to search for venues by location</w:t>
       </w:r>
       <w:r>
+        <w:rPr>
+          <w:rFonts w:asciiTheme="majorHAnsi" w:hAnsiTheme="majorHAnsi"/>
+          <w:sz w:val="32"/>
+          <w:szCs w:val="32"/>
+        </w:rPr>
         <w:t xml:space="preserve"> </w:t>
       </w:r>
     </w:p>
     <w:p>
-      <w:r>
+      <w:pPr>
+        <w:rPr>
+          <w:rFonts w:asciiTheme="majorHAnsi" w:hAnsiTheme="majorHAnsi"/>
+          <w:sz w:val="32"/>
+          <w:szCs w:val="32"/>
+        </w:rPr>
+      </w:pPr>
+      <w:r>
+        <w:rPr>
+          <w:rFonts w:asciiTheme="majorHAnsi" w:hAnsiTheme="majorHAnsi"/>
+          <w:sz w:val="32"/>
+          <w:szCs w:val="32"/>
+        </w:rPr>
         <w:t xml:space="preserve">2. </w:t>
       </w:r>
       <w:r>
+        <w:rPr>
+          <w:rFonts w:asciiTheme="majorHAnsi" w:hAnsiTheme="majorHAnsi"/>
+          <w:b/>
+          <w:color w:val="008000"/>
+          <w:sz w:val="32"/>
+          <w:szCs w:val="32"/>
+        </w:rPr>
         <w:t xml:space="preserve">Given I am a user then I should be able to switch search results views </w:t>
       </w:r>
     </w:p>
     <w:p>
-      <w:r>
+      <w:pPr>
+        <w:rPr>
+          <w:rFonts w:asciiTheme="majorHAnsi" w:hAnsiTheme="majorHAnsi"/>
+          <w:sz w:val="32"/>
+          <w:szCs w:val="32"/>
+        </w:rPr>
+      </w:pPr>
+      <w:r>
+        <w:rPr>
+          <w:rFonts w:asciiTheme="majorHAnsi" w:hAnsiTheme="majorHAnsi"/>
+          <w:sz w:val="32"/>
+          <w:szCs w:val="32"/>
+        </w:rPr>
         <w:t>3. Given I am a user I should be able to filter search results</w:t>
       </w:r>
     </w:p>
     <w:p>
-      <w:r>
+      <w:pPr>
+        <w:rPr>
+          <w:rFonts w:asciiTheme="majorHAnsi" w:hAnsiTheme="majorHAnsi"/>
+          <w:sz w:val="32"/>
+          <w:szCs w:val="32"/>
+        </w:rPr>
+      </w:pPr>
+      <w:r>
+        <w:rPr>
+          <w:rFonts w:asciiTheme="majorHAnsi" w:hAnsiTheme="majorHAnsi"/>
+          <w:sz w:val="32"/>
+          <w:szCs w:val="32"/>
+        </w:rPr>
         <w:t>4. Given I am a user I change the number of results displayed per page</w:t>
       </w:r>
     </w:p>
     <w:p>
-      <w:r>
+      <w:pPr>
+        <w:rPr>
+          <w:rFonts w:asciiTheme="majorHAnsi" w:hAnsiTheme="majorHAnsi"/>
+          <w:sz w:val="32"/>
+          <w:szCs w:val="32"/>
+        </w:rPr>
+      </w:pPr>
+      <w:r>
+        <w:rPr>
+          <w:rFonts w:asciiTheme="majorHAnsi" w:hAnsiTheme="majorHAnsi"/>
+          <w:sz w:val="32"/>
+          <w:szCs w:val="32"/>
+        </w:rPr>
         <w:t>5.  Given I am a user then I should be able to sort search results by certain criteria</w:t>
       </w:r>
     </w:p>
     <w:p>
-      <w:r>
+      <w:pPr>
+        <w:rPr>
+          <w:rFonts w:asciiTheme="majorHAnsi" w:hAnsiTheme="majorHAnsi"/>
+          <w:sz w:val="32"/>
+          <w:szCs w:val="32"/>
+        </w:rPr>
+      </w:pPr>
+      <w:r>
+        <w:rPr>
+          <w:rFonts w:asciiTheme="majorHAnsi" w:hAnsiTheme="majorHAnsi"/>
+          <w:sz w:val="32"/>
+          <w:szCs w:val="32"/>
+        </w:rPr>
         <w:t>6</w:t>
       </w:r>
       <w:r>
+        <w:rPr>
+          <w:rFonts w:asciiTheme="majorHAnsi" w:hAnsiTheme="majorHAnsi"/>
+          <w:sz w:val="32"/>
+          <w:szCs w:val="32"/>
+        </w:rPr>
         <w:t>. Given I am a venue manager then I should be able to add facilities that my venue has</w:t>
       </w:r>
     </w:p>
     <w:p>
-      <w:r>
+      <w:pPr>
+        <w:rPr>
+          <w:rFonts w:asciiTheme="majorHAnsi" w:hAnsiTheme="majorHAnsi"/>
+          <w:sz w:val="32"/>
+          <w:szCs w:val="32"/>
+        </w:rPr>
+      </w:pPr>
+      <w:r>
+        <w:rPr>
+          <w:rFonts w:asciiTheme="majorHAnsi" w:hAnsiTheme="majorHAnsi"/>
+          <w:sz w:val="32"/>
+          <w:szCs w:val="32"/>
+        </w:rPr>
         <w:t>7</w:t>
       </w:r>
       <w:r>
+        <w:rPr>
+          <w:rFonts w:asciiTheme="majorHAnsi" w:hAnsiTheme="majorHAnsi"/>
+          <w:sz w:val="32"/>
+          <w:szCs w:val="32"/>
+        </w:rPr>
         <w:t>. Given I am a venue manager then I should be able to manage my venue bookings from the website</w:t>
       </w:r>
     </w:p>
     <w:p>
-      <w:r>
+      <w:pPr>
+        <w:rPr>
+          <w:rFonts w:asciiTheme="majorHAnsi" w:hAnsiTheme="majorHAnsi"/>
+          <w:sz w:val="32"/>
+          <w:szCs w:val="32"/>
+        </w:rPr>
+      </w:pPr>
+      <w:r>
+        <w:rPr>
+          <w:rFonts w:asciiTheme="majorHAnsi" w:hAnsiTheme="majorHAnsi"/>
+          <w:sz w:val="32"/>
+          <w:szCs w:val="32"/>
+        </w:rPr>
         <w:t>8</w:t>
       </w:r>
       <w:r>
+        <w:rPr>
+          <w:rFonts w:asciiTheme="majorHAnsi" w:hAnsiTheme="majorHAnsi"/>
+          <w:sz w:val="32"/>
+          <w:szCs w:val="32"/>
+        </w:rPr>
         <w:t xml:space="preserve">. Given I am a venue manager then I should be able to enter my venue details on </w:t>
       </w:r>
       <w:proofErr w:type="spellStart"/>
       <w:r>
+        <w:rPr>
+          <w:rFonts w:asciiTheme="majorHAnsi" w:hAnsiTheme="majorHAnsi"/>
+          <w:sz w:val="32"/>
+          <w:szCs w:val="32"/>
+        </w:rPr>
         <w:t>yourvenueshub</w:t>
       </w:r>
       <w:proofErr w:type="spellEnd"/>
     </w:p>
     <w:p>
-      <w:r>
+      <w:pPr>
+        <w:rPr>
+          <w:rFonts w:asciiTheme="majorHAnsi" w:hAnsiTheme="majorHAnsi"/>
+          <w:sz w:val="32"/>
+          <w:szCs w:val="32"/>
+        </w:rPr>
+      </w:pPr>
+      <w:r>
+        <w:rPr>
+          <w:rFonts w:asciiTheme="majorHAnsi" w:hAnsiTheme="majorHAnsi"/>
+          <w:sz w:val="32"/>
+          <w:szCs w:val="32"/>
+        </w:rPr>
         <w:t>9.</w:t>
       </w:r>
+      <w:r>
+        <w:rPr>
+          <w:rFonts w:asciiTheme="majorHAnsi" w:hAnsiTheme="majorHAnsi"/>
+          <w:sz w:val="32"/>
+          <w:szCs w:val="32"/>
+        </w:rPr>
+        <w:t xml:space="preserve"> Given I am a venue manager then I should be able to edit my venue details on </w:t>
+      </w:r>
+      <w:proofErr w:type="spellStart"/>
+      <w:r>
+        <w:rPr>
+          <w:rFonts w:asciiTheme="majorHAnsi" w:hAnsiTheme="majorHAnsi"/>
+          <w:sz w:val="32"/>
+          <w:szCs w:val="32"/>
+        </w:rPr>
+        <w:t>yourvenueshub</w:t>
+      </w:r>
+      <w:proofErr w:type="spellEnd"/>
+    </w:p>
+    <w:p>
+      <w:pPr>
+        <w:rPr>
+          <w:rFonts w:asciiTheme="majorHAnsi" w:hAnsiTheme="majorHAnsi"/>
+          <w:sz w:val="32"/>
+          <w:szCs w:val="32"/>
+        </w:rPr>
+      </w:pPr>
+    </w:p>
+    <w:p>
+      <w:pPr>
+        <w:rPr>
+          <w:rFonts w:asciiTheme="majorHAnsi" w:hAnsiTheme="majorHAnsi"/>
+          <w:sz w:val="32"/>
+          <w:szCs w:val="32"/>
+        </w:rPr>
+      </w:pPr>
+    </w:p>
+    <w:p>
+      <w:pPr>
+        <w:rPr>
+          <w:rFonts w:asciiTheme="majorHAnsi" w:hAnsiTheme="majorHAnsi"/>
+          <w:sz w:val="32"/>
+          <w:szCs w:val="32"/>
+        </w:rPr>
+      </w:pPr>
+      <w:r>
+        <w:rPr>
+          <w:rFonts w:asciiTheme="majorHAnsi" w:hAnsiTheme="majorHAnsi"/>
+          <w:sz w:val="32"/>
+          <w:szCs w:val="32"/>
+        </w:rPr>
+        <w:t xml:space="preserve"> </w:t>
+      </w:r>
+    </w:p>
+    <w:p>
+      <w:pPr>
+        <w:rPr>
+          <w:rFonts w:asciiTheme="majorHAnsi" w:hAnsiTheme="majorHAnsi"/>
+          <w:sz w:val="32"/>
+          <w:szCs w:val="32"/>
+        </w:rPr>
+      </w:pPr>
       <w:bookmarkStart w:id="0" w:name="_GoBack"/>
       <w:bookmarkEnd w:id="0"/>
-      <w:r>
-        <w:t xml:space="preserve"> Given I am a venue manager then I should be able to edit my venue details on </w:t>
-      </w:r>
-      <w:proofErr w:type="spellStart"/>
-      <w:r>
-        <w:t>yourvenueshub</w:t>
-      </w:r>
-      <w:proofErr w:type="spellEnd"/>
-    </w:p>
-    <w:p/>
-    <w:p/>
-    <w:p>
-      <w:r>
-        <w:t xml:space="preserve"> </w:t>
-      </w:r>
-    </w:p>
-    <w:p/>
+    </w:p>
     <w:sectPr>
       <w:pgSz w:w="11900" w:h="16840"/>
       <w:pgMar w:top="1440" w:right="1800" w:bottom="1440" w:left="1800" w:header="708" w:footer="708" w:gutter="0"/>

</xml_diff>